<commit_message>
save's funktionieren für DB Projektorga Update
</commit_message>
<xml_diff>
--- a/untitled_0815_neu/Projektorganisation/ProjektzieleundVorgehen.docx
+++ b/untitled_0815_neu/Projektorganisation/ProjektzieleundVorgehen.docx
@@ -827,23 +827,40 @@
         </w:pBdr>
       </w:pPr>
       <w:r>
-        <w:t>- Entwicklungszyklus Weiterentwicklung: Ziel ist die auslieferungsfähige Software</w:t>
-      </w:r>
-    </w:p>
-    <w:p>
-      <w:pPr>
-        <w:pBdr>
-          <w:top w:val="nil"/>
-          <w:left w:val="nil"/>
-          <w:bottom w:val="nil"/>
-          <w:right w:val="nil"/>
-          <w:between w:val="nil"/>
-          <w:bar w:val="nil"/>
-        </w:pBdr>
-      </w:pPr>
-      <w:r>
-        <w:t>- Testzyklus: Softwaretests</w:t>
-      </w:r>
+        <w:t xml:space="preserve">- Entwicklungszyklus </w:t>
+      </w:r>
+      <w:r>
+        <w:t>Beta</w:t>
+      </w:r>
+      <w:r>
+        <w:t xml:space="preserve">: Ziel ist die auslieferungsfähige </w:t>
+      </w:r>
+      <w:r>
+        <w:t>Beta-</w:t>
+      </w:r>
+      <w:r>
+        <w:t>Software</w:t>
+      </w:r>
+    </w:p>
+    <w:p>
+      <w:pPr>
+        <w:pBdr>
+          <w:top w:val="nil"/>
+          <w:left w:val="nil"/>
+          <w:bottom w:val="nil"/>
+          <w:right w:val="nil"/>
+          <w:between w:val="nil"/>
+          <w:bar w:val="nil"/>
+        </w:pBdr>
+      </w:pPr>
+      <w:r>
+        <w:t xml:space="preserve">- </w:t>
+      </w:r>
+      <w:r>
+        <w:t>Entwicklungszyklus Abschluss: Ziel ist die Fertigstellung der Software, wobei nach Projektplan in diesem Zyklus hauptsächlich getestet werden soll</w:t>
+      </w:r>
+      <w:bookmarkStart w:id="6" w:name="_GoBack"/>
+      <w:bookmarkEnd w:id="6"/>
     </w:p>
     <w:p>
       <w:pPr>
@@ -893,8 +910,8 @@
           <w:bar w:val="nil"/>
         </w:pBdr>
       </w:pPr>
-      <w:bookmarkStart w:id="6" w:name="h.d3f9plbzbnx7"/>
-      <w:bookmarkEnd w:id="6"/>
+      <w:bookmarkStart w:id="7" w:name="h.d3f9plbzbnx7"/>
+      <w:bookmarkEnd w:id="7"/>
       <w:r>
         <w:t>2.2 Verwaltung der Dokumente</w:t>
       </w:r>
@@ -910,6 +927,24 @@
           <w:bar w:val="nil"/>
         </w:pBdr>
       </w:pPr>
+      <w:r>
+        <w:t>Das Projekt wird mit Github als Repository durchgeführt. Eine Einführung für das Team wird dazu von einem Teammitglied vorbereitet. Die URL zu dem Projekt ist:</w:t>
+      </w:r>
+    </w:p>
+    <w:p>
+      <w:pPr>
+        <w:pBdr>
+          <w:top w:val="nil"/>
+          <w:left w:val="nil"/>
+          <w:bottom w:val="nil"/>
+          <w:right w:val="nil"/>
+          <w:between w:val="nil"/>
+          <w:bar w:val="nil"/>
+        </w:pBdr>
+      </w:pPr>
+      <w:r>
+        <w:t>https://github.com/Frameset91/untitled0815</w:t>
+      </w:r>
     </w:p>
     <w:p>
       <w:pPr>
@@ -923,8 +958,8 @@
           <w:bar w:val="nil"/>
         </w:pBdr>
       </w:pPr>
-      <w:bookmarkStart w:id="7" w:name="h.jzjw5268tf9"/>
-      <w:bookmarkEnd w:id="7"/>
+      <w:bookmarkStart w:id="8" w:name="h.jzjw5268tf9"/>
+      <w:bookmarkEnd w:id="8"/>
       <w:r>
         <w:lastRenderedPageBreak/>
         <w:t>3 Dokumentation der einzelnen Zyklen</w:t>
@@ -942,10 +977,13 @@
           <w:bar w:val="nil"/>
         </w:pBdr>
       </w:pPr>
-      <w:bookmarkStart w:id="8" w:name="h.px1wx2ifugj4"/>
-      <w:bookmarkEnd w:id="8"/>
-      <w:r>
-        <w:t>3.1 Erster Zyklus: Modellierung</w:t>
+      <w:bookmarkStart w:id="9" w:name="h.px1wx2ifugj4"/>
+      <w:bookmarkEnd w:id="9"/>
+      <w:r>
+        <w:t xml:space="preserve">3.1 Erster Zyklus: </w:t>
+      </w:r>
+      <w:r>
+        <w:t>Prototyp</w:t>
       </w:r>
     </w:p>
     <w:p>
@@ -976,6 +1014,9 @@
       </w:pPr>
       <w:r>
         <w:t>Projektorganisation aufstellen und Modell vereinbaren, auf deren Grundlage die einzelnen Kleingruppen weiter arbeiten können;</w:t>
+      </w:r>
+      <w:r>
+        <w:t xml:space="preserve"> Arbeitsteilung vornehmen; erfolgreichen Prototypen erstellen</w:t>
       </w:r>
     </w:p>
     <w:p>
@@ -1473,7 +1514,7 @@
       <w:r>
         <w:t>Anwendung der unter der Projektbescheibung (</w:t>
       </w:r>
-      <w:hyperlink r:id="rId8" w:history="1">
+      <w:hyperlink r:id="rId9" w:history="1">
         <w:r>
           <w:rPr>
             <w:color w:val="1155CC"/>
@@ -1482,7 +1523,7 @@
           <w:t>http</w:t>
         </w:r>
       </w:hyperlink>
-      <w:hyperlink r:id="rId9" w:history="1">
+      <w:hyperlink r:id="rId10" w:history="1">
         <w:r>
           <w:rPr>
             <w:color w:val="1155CC"/>
@@ -1491,7 +1532,7 @@
           <w:t>://</w:t>
         </w:r>
       </w:hyperlink>
-      <w:hyperlink r:id="rId10" w:history="1">
+      <w:hyperlink r:id="rId11" w:history="1">
         <w:r>
           <w:rPr>
             <w:color w:val="1155CC"/>
@@ -1500,7 +1541,7 @@
           <w:t>nadviser</w:t>
         </w:r>
       </w:hyperlink>
-      <w:hyperlink r:id="rId11" w:history="1">
+      <w:hyperlink r:id="rId12" w:history="1">
         <w:r>
           <w:rPr>
             <w:color w:val="1155CC"/>
@@ -1509,7 +1550,7 @@
           <w:t>.</w:t>
         </w:r>
       </w:hyperlink>
-      <w:hyperlink r:id="rId12" w:history="1">
+      <w:hyperlink r:id="rId13" w:history="1">
         <w:r>
           <w:rPr>
             <w:color w:val="1155CC"/>
@@ -1518,7 +1559,7 @@
           <w:t>de</w:t>
         </w:r>
       </w:hyperlink>
-      <w:hyperlink r:id="rId13" w:history="1">
+      <w:hyperlink r:id="rId14" w:history="1">
         <w:r>
           <w:rPr>
             <w:color w:val="1155CC"/>
@@ -1527,7 +1568,7 @@
           <w:t>/</w:t>
         </w:r>
       </w:hyperlink>
-      <w:hyperlink r:id="rId14" w:history="1">
+      <w:hyperlink r:id="rId15" w:history="1">
         <w:r>
           <w:rPr>
             <w:color w:val="1155CC"/>
@@ -1536,7 +1577,7 @@
           <w:t>Pg</w:t>
         </w:r>
       </w:hyperlink>
-      <w:hyperlink r:id="rId15" w:history="1">
+      <w:hyperlink r:id="rId16" w:history="1">
         <w:r>
           <w:rPr>
             <w:color w:val="1155CC"/>
@@ -1545,7 +1586,7 @@
           <w:t>/</w:t>
         </w:r>
       </w:hyperlink>
-      <w:hyperlink r:id="rId16" w:history="1">
+      <w:hyperlink r:id="rId17" w:history="1">
         <w:r>
           <w:rPr>
             <w:color w:val="1155CC"/>
@@ -1554,7 +1595,7 @@
           <w:t>Auftrag</w:t>
         </w:r>
       </w:hyperlink>
-      <w:hyperlink r:id="rId17" w:history="1">
+      <w:hyperlink r:id="rId18" w:history="1">
         <w:r>
           <w:rPr>
             <w:color w:val="1155CC"/>
@@ -1563,7 +1604,7 @@
           <w:t>/</w:t>
         </w:r>
       </w:hyperlink>
-      <w:hyperlink r:id="rId18" w:history="1">
+      <w:hyperlink r:id="rId19" w:history="1">
         <w:r>
           <w:rPr>
             <w:color w:val="1155CC"/>
@@ -1572,7 +1613,7 @@
           <w:t>Auftrag</w:t>
         </w:r>
       </w:hyperlink>
-      <w:hyperlink r:id="rId19" w:history="1">
+      <w:hyperlink r:id="rId20" w:history="1">
         <w:r>
           <w:rPr>
             <w:color w:val="1155CC"/>
@@ -1581,7 +1622,7 @@
           <w:t>4</w:t>
         </w:r>
       </w:hyperlink>
-      <w:hyperlink r:id="rId20" w:history="1">
+      <w:hyperlink r:id="rId21" w:history="1">
         <w:r>
           <w:rPr>
             <w:color w:val="1155CC"/>
@@ -1590,7 +1631,7 @@
           <w:t>gNet</w:t>
         </w:r>
       </w:hyperlink>
-      <w:hyperlink r:id="rId21" w:history="1">
+      <w:hyperlink r:id="rId22" w:history="1">
         <w:r>
           <w:rPr>
             <w:color w:val="1155CC"/>
@@ -1599,7 +1640,7 @@
           <w:t>510.</w:t>
         </w:r>
       </w:hyperlink>
-      <w:hyperlink r:id="rId22" w:history="1">
+      <w:hyperlink r:id="rId23" w:history="1">
         <w:r>
           <w:rPr>
             <w:color w:val="1155CC"/>
@@ -1837,6 +1878,7 @@
         </w:tabs>
       </w:pPr>
       <w:r>
+        <w:lastRenderedPageBreak/>
         <w:t>Logik → Johannes</w:t>
       </w:r>
     </w:p>
@@ -1865,7 +1907,6 @@
         <w:rPr>
           <w:lang w:val="en-US"/>
         </w:rPr>
-        <w:lastRenderedPageBreak/>
         <w:t>Threads und Events in Java → Sascha</w:t>
       </w:r>
     </w:p>
@@ -1986,17 +2027,43 @@
     </w:p>
     <w:p>
       <w:pPr>
-        <w:pBdr>
-          <w:top w:val="nil"/>
-          <w:left w:val="nil"/>
-          <w:bottom w:val="nil"/>
-          <w:right w:val="nil"/>
-          <w:between w:val="nil"/>
-          <w:bar w:val="nil"/>
-        </w:pBdr>
-      </w:pPr>
-      <w:r>
-        <w:t>4. Rückblick auf den Zyklus:</w:t>
+        <w:pStyle w:val="Listenabsatz"/>
+        <w:numPr>
+          <w:ilvl w:val="0"/>
+          <w:numId w:val="7"/>
+        </w:numPr>
+        <w:pBdr>
+          <w:top w:val="nil"/>
+          <w:left w:val="nil"/>
+          <w:bottom w:val="nil"/>
+          <w:right w:val="nil"/>
+          <w:between w:val="nil"/>
+          <w:bar w:val="nil"/>
+        </w:pBdr>
+      </w:pPr>
+      <w:r>
+        <w:t>Der Ablauf der Implementierung ist gemäß Aufteilung (s.o.), wobei Info-Sessions eingeschoben werden und der Abgleich regelmäßig erfolgt.</w:t>
+      </w:r>
+    </w:p>
+    <w:p>
+      <w:pPr>
+        <w:pBdr>
+          <w:top w:val="nil"/>
+          <w:left w:val="nil"/>
+          <w:bottom w:val="nil"/>
+          <w:right w:val="nil"/>
+          <w:between w:val="nil"/>
+          <w:bar w:val="nil"/>
+        </w:pBdr>
+      </w:pPr>
+      <w:r>
+        <w:t xml:space="preserve">4. </w:t>
+      </w:r>
+      <w:r>
+        <w:t xml:space="preserve">Test und </w:t>
+      </w:r>
+      <w:r>
+        <w:t>Rückblick auf den Zyklus:</w:t>
       </w:r>
     </w:p>
     <w:p>
@@ -2081,15 +2148,121 @@
     </w:p>
     <w:p>
       <w:pPr>
-        <w:pBdr>
-          <w:top w:val="nil"/>
-          <w:left w:val="nil"/>
-          <w:bottom w:val="nil"/>
-          <w:right w:val="nil"/>
-          <w:between w:val="nil"/>
-          <w:bar w:val="nil"/>
-        </w:pBdr>
-      </w:pPr>
+        <w:pStyle w:val="Listenabsatz"/>
+        <w:numPr>
+          <w:ilvl w:val="1"/>
+          <w:numId w:val="6"/>
+        </w:numPr>
+        <w:pBdr>
+          <w:top w:val="nil"/>
+          <w:left w:val="nil"/>
+          <w:bottom w:val="nil"/>
+          <w:right w:val="nil"/>
+          <w:between w:val="nil"/>
+          <w:bar w:val="nil"/>
+        </w:pBdr>
+      </w:pPr>
+      <w:r>
+        <w:t>Kurze Session zu Threads war nötig</w:t>
+      </w:r>
+    </w:p>
+    <w:p>
+      <w:pPr>
+        <w:pStyle w:val="Listenabsatz"/>
+        <w:numPr>
+          <w:ilvl w:val="0"/>
+          <w:numId w:val="6"/>
+        </w:numPr>
+        <w:pBdr>
+          <w:top w:val="nil"/>
+          <w:left w:val="nil"/>
+          <w:bottom w:val="nil"/>
+          <w:right w:val="nil"/>
+          <w:between w:val="nil"/>
+          <w:bar w:val="nil"/>
+        </w:pBdr>
+      </w:pPr>
+      <w:r>
+        <w:t>Analyse des Codes durch den Dozenten:</w:t>
+      </w:r>
+    </w:p>
+    <w:p>
+      <w:pPr>
+        <w:pStyle w:val="Listenabsatz"/>
+        <w:numPr>
+          <w:ilvl w:val="1"/>
+          <w:numId w:val="6"/>
+        </w:numPr>
+        <w:pBdr>
+          <w:top w:val="nil"/>
+          <w:left w:val="nil"/>
+          <w:bottom w:val="nil"/>
+          <w:right w:val="nil"/>
+          <w:between w:val="nil"/>
+          <w:bar w:val="nil"/>
+        </w:pBdr>
+      </w:pPr>
+      <w:r>
+        <w:t>hochst. 100 Zeilen pro M</w:t>
+      </w:r>
+      <w:r>
+        <w:t>ethode --&gt; zur Zeit bis 284</w:t>
+      </w:r>
+    </w:p>
+    <w:p>
+      <w:pPr>
+        <w:pStyle w:val="Listenabsatz"/>
+        <w:numPr>
+          <w:ilvl w:val="1"/>
+          <w:numId w:val="6"/>
+        </w:numPr>
+        <w:pBdr>
+          <w:top w:val="nil"/>
+          <w:left w:val="nil"/>
+          <w:bottom w:val="nil"/>
+          <w:right w:val="nil"/>
+          <w:between w:val="nil"/>
+          <w:bar w:val="nil"/>
+        </w:pBdr>
+      </w:pPr>
+      <w:r>
+        <w:t>number of stat</w:t>
+      </w:r>
+      <w:r>
+        <w:t xml:space="preserve">ic attr per type: max 10 --&gt; </w:t>
+      </w:r>
+      <w:r>
+        <w:t>zur Zeit darüber (Erklärungsans</w:t>
+      </w:r>
+      <w:r>
+        <w:t xml:space="preserve">atz: </w:t>
+      </w:r>
+      <w:r>
+        <w:t xml:space="preserve">benötigt für </w:t>
+      </w:r>
+      <w:r>
+        <w:t>Tests)</w:t>
+      </w:r>
+    </w:p>
+    <w:p>
+      <w:pPr>
+        <w:pStyle w:val="Listenabsatz"/>
+        <w:numPr>
+          <w:ilvl w:val="1"/>
+          <w:numId w:val="6"/>
+        </w:numPr>
+        <w:pBdr>
+          <w:top w:val="nil"/>
+          <w:left w:val="nil"/>
+          <w:bottom w:val="nil"/>
+          <w:right w:val="nil"/>
+          <w:between w:val="nil"/>
+          <w:bar w:val="nil"/>
+        </w:pBdr>
+      </w:pPr>
+      <w:r>
+        <w:t>sämtliche Dokumente sollen als PDF oder im JPEG-Format vorliegen</w:t>
+      </w:r>
     </w:p>
     <w:p>
       <w:pPr>
@@ -2118,8 +2291,158 @@
       <w:r>
         <w:t>3.2 Zweiter Zyklus: Beta-Version</w:t>
       </w:r>
-      <w:bookmarkStart w:id="9" w:name="_GoBack"/>
-      <w:bookmarkEnd w:id="9"/>
+    </w:p>
+    <w:p>
+      <w:r>
+        <w:t>1. Ziele</w:t>
+      </w:r>
+    </w:p>
+    <w:p>
+      <w:pPr>
+        <w:pStyle w:val="Listenabsatz"/>
+        <w:numPr>
+          <w:ilvl w:val="0"/>
+          <w:numId w:val="8"/>
+        </w:numPr>
+      </w:pPr>
+      <w:r>
+        <w:t>Entwicklung der Beta-Version, die bereits 5 Spielzüge spielen kann und dabei mit GUI und Datenbank verknüpft ist</w:t>
+      </w:r>
+    </w:p>
+    <w:p>
+      <w:pPr>
+        <w:pStyle w:val="Listenabsatz"/>
+        <w:numPr>
+          <w:ilvl w:val="0"/>
+          <w:numId w:val="8"/>
+        </w:numPr>
+      </w:pPr>
+      <w:r>
+        <w:t>Nebenbei Dokumentation und notwendige Dokumente anlegen und möglichst weit fertigstellen</w:t>
+      </w:r>
+    </w:p>
+    <w:p>
+      <w:r>
+        <w:t>2. Vorgehen</w:t>
+      </w:r>
+    </w:p>
+    <w:p>
+      <w:pPr>
+        <w:pStyle w:val="Listenabsatz"/>
+        <w:numPr>
+          <w:ilvl w:val="0"/>
+          <w:numId w:val="9"/>
+        </w:numPr>
+      </w:pPr>
+      <w:r>
+        <w:t>Wie bisher hat jeder seinen Aufgabenbereich, da sich diese Aufteilung bewährt hat</w:t>
+      </w:r>
+    </w:p>
+    <w:p>
+      <w:pPr>
+        <w:pStyle w:val="Listenabsatz"/>
+        <w:numPr>
+          <w:ilvl w:val="0"/>
+          <w:numId w:val="9"/>
+        </w:numPr>
+      </w:pPr>
+      <w:r>
+        <w:t>Für Absprachen werden die Vorlesungsstunden genutzt</w:t>
+      </w:r>
+    </w:p>
+    <w:p>
+      <w:r>
+        <w:t>3. Produkt</w:t>
+      </w:r>
+    </w:p>
+    <w:p>
+      <w:pPr>
+        <w:pStyle w:val="Listenabsatz"/>
+        <w:numPr>
+          <w:ilvl w:val="0"/>
+          <w:numId w:val="10"/>
+        </w:numPr>
+      </w:pPr>
+      <w:r>
+        <w:t>Siehe Quellcode und Dokumentation</w:t>
+      </w:r>
+    </w:p>
+    <w:p>
+      <w:r>
+        <w:t>4. Test</w:t>
+      </w:r>
+    </w:p>
+    <w:p/>
+    <w:p>
+      <w:pPr>
+        <w:pStyle w:val="berschrift2"/>
+        <w:pBdr>
+          <w:top w:val="nil"/>
+          <w:left w:val="nil"/>
+          <w:bottom w:val="nil"/>
+          <w:right w:val="nil"/>
+          <w:between w:val="nil"/>
+          <w:bar w:val="nil"/>
+        </w:pBdr>
+      </w:pPr>
+      <w:r>
+        <w:t>3.3 Dritter Zyklus: Projektabschluss</w:t>
+      </w:r>
+    </w:p>
+    <w:p>
+      <w:r>
+        <w:t>1. Ziele</w:t>
+      </w:r>
+    </w:p>
+    <w:p>
+      <w:r>
+        <w:t>2. Vorgehen</w:t>
+      </w:r>
+    </w:p>
+    <w:p>
+      <w:r>
+        <w:t>3. Produkt</w:t>
+      </w:r>
+    </w:p>
+    <w:p>
+      <w:r>
+        <w:t>4. Test</w:t>
+      </w:r>
+    </w:p>
+    <w:p>
+      <w:pPr>
+        <w:pStyle w:val="berschrift2"/>
+      </w:pPr>
+      <w:r>
+        <w:lastRenderedPageBreak/>
+        <w:t>3.4 Fazit zum Entwicklungsmodell</w:t>
+      </w:r>
+    </w:p>
+    <w:p>
+      <w:r>
+        <w:t>- Zyklen kum unterscheidbar</w:t>
+      </w:r>
+    </w:p>
+    <w:p>
+      <w:r>
+        <w:t xml:space="preserve">- gut aber: Dokumentation von Problemen zu bestimmten Zeitständen </w:t>
+      </w:r>
+      <w:r>
+        <w:sym w:font="Wingdings" w:char="F0E0"/>
+      </w:r>
+      <w:r>
+        <w:t xml:space="preserve"> Progress ablesbar</w:t>
+      </w:r>
+    </w:p>
+    <w:p>
+      <w:pPr>
+        <w:rPr>
+          <w:b/>
+          <w:bCs/>
+          <w:sz w:val="28"/>
+          <w:szCs w:val="28"/>
+        </w:rPr>
+      </w:pPr>
     </w:p>
     <w:sectPr>
       <w:pgSz w:w="12240" w:h="15840"/>
@@ -3529,6 +3852,232 @@
     </w:lvl>
   </w:abstractNum>
   <w:abstractNum w:abstractNumId="5">
+    <w:nsid w:val="06D010B8"/>
+    <w:multiLevelType w:val="hybridMultilevel"/>
+    <w:tmpl w:val="4EACAF90"/>
+    <w:lvl w:ilvl="0" w:tplc="04070001">
+      <w:start w:val="1"/>
+      <w:numFmt w:val="bullet"/>
+      <w:lvlText w:val=""/>
+      <w:lvlJc w:val="left"/>
+      <w:pPr>
+        <w:ind w:left="720" w:hanging="360"/>
+      </w:pPr>
+      <w:rPr>
+        <w:rFonts w:ascii="Symbol" w:hAnsi="Symbol" w:hint="default"/>
+      </w:rPr>
+    </w:lvl>
+    <w:lvl w:ilvl="1" w:tplc="04070003" w:tentative="1">
+      <w:start w:val="1"/>
+      <w:numFmt w:val="bullet"/>
+      <w:lvlText w:val="o"/>
+      <w:lvlJc w:val="left"/>
+      <w:pPr>
+        <w:ind w:left="1440" w:hanging="360"/>
+      </w:pPr>
+      <w:rPr>
+        <w:rFonts w:ascii="Courier New" w:hAnsi="Courier New" w:cs="Courier New" w:hint="default"/>
+      </w:rPr>
+    </w:lvl>
+    <w:lvl w:ilvl="2" w:tplc="04070005" w:tentative="1">
+      <w:start w:val="1"/>
+      <w:numFmt w:val="bullet"/>
+      <w:lvlText w:val=""/>
+      <w:lvlJc w:val="left"/>
+      <w:pPr>
+        <w:ind w:left="2160" w:hanging="360"/>
+      </w:pPr>
+      <w:rPr>
+        <w:rFonts w:ascii="Wingdings" w:hAnsi="Wingdings" w:hint="default"/>
+      </w:rPr>
+    </w:lvl>
+    <w:lvl w:ilvl="3" w:tplc="04070001" w:tentative="1">
+      <w:start w:val="1"/>
+      <w:numFmt w:val="bullet"/>
+      <w:lvlText w:val=""/>
+      <w:lvlJc w:val="left"/>
+      <w:pPr>
+        <w:ind w:left="2880" w:hanging="360"/>
+      </w:pPr>
+      <w:rPr>
+        <w:rFonts w:ascii="Symbol" w:hAnsi="Symbol" w:hint="default"/>
+      </w:rPr>
+    </w:lvl>
+    <w:lvl w:ilvl="4" w:tplc="04070003" w:tentative="1">
+      <w:start w:val="1"/>
+      <w:numFmt w:val="bullet"/>
+      <w:lvlText w:val="o"/>
+      <w:lvlJc w:val="left"/>
+      <w:pPr>
+        <w:ind w:left="3600" w:hanging="360"/>
+      </w:pPr>
+      <w:rPr>
+        <w:rFonts w:ascii="Courier New" w:hAnsi="Courier New" w:cs="Courier New" w:hint="default"/>
+      </w:rPr>
+    </w:lvl>
+    <w:lvl w:ilvl="5" w:tplc="04070005" w:tentative="1">
+      <w:start w:val="1"/>
+      <w:numFmt w:val="bullet"/>
+      <w:lvlText w:val=""/>
+      <w:lvlJc w:val="left"/>
+      <w:pPr>
+        <w:ind w:left="4320" w:hanging="360"/>
+      </w:pPr>
+      <w:rPr>
+        <w:rFonts w:ascii="Wingdings" w:hAnsi="Wingdings" w:hint="default"/>
+      </w:rPr>
+    </w:lvl>
+    <w:lvl w:ilvl="6" w:tplc="04070001" w:tentative="1">
+      <w:start w:val="1"/>
+      <w:numFmt w:val="bullet"/>
+      <w:lvlText w:val=""/>
+      <w:lvlJc w:val="left"/>
+      <w:pPr>
+        <w:ind w:left="5040" w:hanging="360"/>
+      </w:pPr>
+      <w:rPr>
+        <w:rFonts w:ascii="Symbol" w:hAnsi="Symbol" w:hint="default"/>
+      </w:rPr>
+    </w:lvl>
+    <w:lvl w:ilvl="7" w:tplc="04070003" w:tentative="1">
+      <w:start w:val="1"/>
+      <w:numFmt w:val="bullet"/>
+      <w:lvlText w:val="o"/>
+      <w:lvlJc w:val="left"/>
+      <w:pPr>
+        <w:ind w:left="5760" w:hanging="360"/>
+      </w:pPr>
+      <w:rPr>
+        <w:rFonts w:ascii="Courier New" w:hAnsi="Courier New" w:cs="Courier New" w:hint="default"/>
+      </w:rPr>
+    </w:lvl>
+    <w:lvl w:ilvl="8" w:tplc="04070005" w:tentative="1">
+      <w:start w:val="1"/>
+      <w:numFmt w:val="bullet"/>
+      <w:lvlText w:val=""/>
+      <w:lvlJc w:val="left"/>
+      <w:pPr>
+        <w:ind w:left="6480" w:hanging="360"/>
+      </w:pPr>
+      <w:rPr>
+        <w:rFonts w:ascii="Wingdings" w:hAnsi="Wingdings" w:hint="default"/>
+      </w:rPr>
+    </w:lvl>
+  </w:abstractNum>
+  <w:abstractNum w:abstractNumId="6">
+    <w:nsid w:val="109E27D1"/>
+    <w:multiLevelType w:val="hybridMultilevel"/>
+    <w:tmpl w:val="73F84EE0"/>
+    <w:lvl w:ilvl="0" w:tplc="04070001">
+      <w:start w:val="1"/>
+      <w:numFmt w:val="bullet"/>
+      <w:lvlText w:val=""/>
+      <w:lvlJc w:val="left"/>
+      <w:pPr>
+        <w:ind w:left="720" w:hanging="360"/>
+      </w:pPr>
+      <w:rPr>
+        <w:rFonts w:ascii="Symbol" w:hAnsi="Symbol" w:hint="default"/>
+      </w:rPr>
+    </w:lvl>
+    <w:lvl w:ilvl="1" w:tplc="04070003" w:tentative="1">
+      <w:start w:val="1"/>
+      <w:numFmt w:val="bullet"/>
+      <w:lvlText w:val="o"/>
+      <w:lvlJc w:val="left"/>
+      <w:pPr>
+        <w:ind w:left="1440" w:hanging="360"/>
+      </w:pPr>
+      <w:rPr>
+        <w:rFonts w:ascii="Courier New" w:hAnsi="Courier New" w:cs="Courier New" w:hint="default"/>
+      </w:rPr>
+    </w:lvl>
+    <w:lvl w:ilvl="2" w:tplc="04070005" w:tentative="1">
+      <w:start w:val="1"/>
+      <w:numFmt w:val="bullet"/>
+      <w:lvlText w:val=""/>
+      <w:lvlJc w:val="left"/>
+      <w:pPr>
+        <w:ind w:left="2160" w:hanging="360"/>
+      </w:pPr>
+      <w:rPr>
+        <w:rFonts w:ascii="Wingdings" w:hAnsi="Wingdings" w:hint="default"/>
+      </w:rPr>
+    </w:lvl>
+    <w:lvl w:ilvl="3" w:tplc="04070001" w:tentative="1">
+      <w:start w:val="1"/>
+      <w:numFmt w:val="bullet"/>
+      <w:lvlText w:val=""/>
+      <w:lvlJc w:val="left"/>
+      <w:pPr>
+        <w:ind w:left="2880" w:hanging="360"/>
+      </w:pPr>
+      <w:rPr>
+        <w:rFonts w:ascii="Symbol" w:hAnsi="Symbol" w:hint="default"/>
+      </w:rPr>
+    </w:lvl>
+    <w:lvl w:ilvl="4" w:tplc="04070003" w:tentative="1">
+      <w:start w:val="1"/>
+      <w:numFmt w:val="bullet"/>
+      <w:lvlText w:val="o"/>
+      <w:lvlJc w:val="left"/>
+      <w:pPr>
+        <w:ind w:left="3600" w:hanging="360"/>
+      </w:pPr>
+      <w:rPr>
+        <w:rFonts w:ascii="Courier New" w:hAnsi="Courier New" w:cs="Courier New" w:hint="default"/>
+      </w:rPr>
+    </w:lvl>
+    <w:lvl w:ilvl="5" w:tplc="04070005" w:tentative="1">
+      <w:start w:val="1"/>
+      <w:numFmt w:val="bullet"/>
+      <w:lvlText w:val=""/>
+      <w:lvlJc w:val="left"/>
+      <w:pPr>
+        <w:ind w:left="4320" w:hanging="360"/>
+      </w:pPr>
+      <w:rPr>
+        <w:rFonts w:ascii="Wingdings" w:hAnsi="Wingdings" w:hint="default"/>
+      </w:rPr>
+    </w:lvl>
+    <w:lvl w:ilvl="6" w:tplc="04070001" w:tentative="1">
+      <w:start w:val="1"/>
+      <w:numFmt w:val="bullet"/>
+      <w:lvlText w:val=""/>
+      <w:lvlJc w:val="left"/>
+      <w:pPr>
+        <w:ind w:left="5040" w:hanging="360"/>
+      </w:pPr>
+      <w:rPr>
+        <w:rFonts w:ascii="Symbol" w:hAnsi="Symbol" w:hint="default"/>
+      </w:rPr>
+    </w:lvl>
+    <w:lvl w:ilvl="7" w:tplc="04070003" w:tentative="1">
+      <w:start w:val="1"/>
+      <w:numFmt w:val="bullet"/>
+      <w:lvlText w:val="o"/>
+      <w:lvlJc w:val="left"/>
+      <w:pPr>
+        <w:ind w:left="5760" w:hanging="360"/>
+      </w:pPr>
+      <w:rPr>
+        <w:rFonts w:ascii="Courier New" w:hAnsi="Courier New" w:cs="Courier New" w:hint="default"/>
+      </w:rPr>
+    </w:lvl>
+    <w:lvl w:ilvl="8" w:tplc="04070005" w:tentative="1">
+      <w:start w:val="1"/>
+      <w:numFmt w:val="bullet"/>
+      <w:lvlText w:val=""/>
+      <w:lvlJc w:val="left"/>
+      <w:pPr>
+        <w:ind w:left="6480" w:hanging="360"/>
+      </w:pPr>
+      <w:rPr>
+        <w:rFonts w:ascii="Wingdings" w:hAnsi="Wingdings" w:hint="default"/>
+      </w:rPr>
+    </w:lvl>
+  </w:abstractNum>
+  <w:abstractNum w:abstractNumId="7">
     <w:nsid w:val="1985439E"/>
     <w:multiLevelType w:val="hybridMultilevel"/>
     <w:tmpl w:val="94C27360"/>
@@ -3545,6 +4094,345 @@
       </w:rPr>
     </w:lvl>
     <w:lvl w:ilvl="1" w:tplc="04070003">
+      <w:start w:val="1"/>
+      <w:numFmt w:val="bullet"/>
+      <w:lvlText w:val="o"/>
+      <w:lvlJc w:val="left"/>
+      <w:pPr>
+        <w:ind w:left="1440" w:hanging="360"/>
+      </w:pPr>
+      <w:rPr>
+        <w:rFonts w:ascii="Courier New" w:hAnsi="Courier New" w:cs="Courier New" w:hint="default"/>
+      </w:rPr>
+    </w:lvl>
+    <w:lvl w:ilvl="2" w:tplc="04070005" w:tentative="1">
+      <w:start w:val="1"/>
+      <w:numFmt w:val="bullet"/>
+      <w:lvlText w:val=""/>
+      <w:lvlJc w:val="left"/>
+      <w:pPr>
+        <w:ind w:left="2160" w:hanging="360"/>
+      </w:pPr>
+      <w:rPr>
+        <w:rFonts w:ascii="Wingdings" w:hAnsi="Wingdings" w:hint="default"/>
+      </w:rPr>
+    </w:lvl>
+    <w:lvl w:ilvl="3" w:tplc="04070001" w:tentative="1">
+      <w:start w:val="1"/>
+      <w:numFmt w:val="bullet"/>
+      <w:lvlText w:val=""/>
+      <w:lvlJc w:val="left"/>
+      <w:pPr>
+        <w:ind w:left="2880" w:hanging="360"/>
+      </w:pPr>
+      <w:rPr>
+        <w:rFonts w:ascii="Symbol" w:hAnsi="Symbol" w:hint="default"/>
+      </w:rPr>
+    </w:lvl>
+    <w:lvl w:ilvl="4" w:tplc="04070003" w:tentative="1">
+      <w:start w:val="1"/>
+      <w:numFmt w:val="bullet"/>
+      <w:lvlText w:val="o"/>
+      <w:lvlJc w:val="left"/>
+      <w:pPr>
+        <w:ind w:left="3600" w:hanging="360"/>
+      </w:pPr>
+      <w:rPr>
+        <w:rFonts w:ascii="Courier New" w:hAnsi="Courier New" w:cs="Courier New" w:hint="default"/>
+      </w:rPr>
+    </w:lvl>
+    <w:lvl w:ilvl="5" w:tplc="04070005" w:tentative="1">
+      <w:start w:val="1"/>
+      <w:numFmt w:val="bullet"/>
+      <w:lvlText w:val=""/>
+      <w:lvlJc w:val="left"/>
+      <w:pPr>
+        <w:ind w:left="4320" w:hanging="360"/>
+      </w:pPr>
+      <w:rPr>
+        <w:rFonts w:ascii="Wingdings" w:hAnsi="Wingdings" w:hint="default"/>
+      </w:rPr>
+    </w:lvl>
+    <w:lvl w:ilvl="6" w:tplc="04070001" w:tentative="1">
+      <w:start w:val="1"/>
+      <w:numFmt w:val="bullet"/>
+      <w:lvlText w:val=""/>
+      <w:lvlJc w:val="left"/>
+      <w:pPr>
+        <w:ind w:left="5040" w:hanging="360"/>
+      </w:pPr>
+      <w:rPr>
+        <w:rFonts w:ascii="Symbol" w:hAnsi="Symbol" w:hint="default"/>
+      </w:rPr>
+    </w:lvl>
+    <w:lvl w:ilvl="7" w:tplc="04070003" w:tentative="1">
+      <w:start w:val="1"/>
+      <w:numFmt w:val="bullet"/>
+      <w:lvlText w:val="o"/>
+      <w:lvlJc w:val="left"/>
+      <w:pPr>
+        <w:ind w:left="5760" w:hanging="360"/>
+      </w:pPr>
+      <w:rPr>
+        <w:rFonts w:ascii="Courier New" w:hAnsi="Courier New" w:cs="Courier New" w:hint="default"/>
+      </w:rPr>
+    </w:lvl>
+    <w:lvl w:ilvl="8" w:tplc="04070005" w:tentative="1">
+      <w:start w:val="1"/>
+      <w:numFmt w:val="bullet"/>
+      <w:lvlText w:val=""/>
+      <w:lvlJc w:val="left"/>
+      <w:pPr>
+        <w:ind w:left="6480" w:hanging="360"/>
+      </w:pPr>
+      <w:rPr>
+        <w:rFonts w:ascii="Wingdings" w:hAnsi="Wingdings" w:hint="default"/>
+      </w:rPr>
+    </w:lvl>
+  </w:abstractNum>
+  <w:abstractNum w:abstractNumId="8">
+    <w:nsid w:val="342D714F"/>
+    <w:multiLevelType w:val="hybridMultilevel"/>
+    <w:tmpl w:val="4CACBB7E"/>
+    <w:lvl w:ilvl="0" w:tplc="04070001">
+      <w:start w:val="1"/>
+      <w:numFmt w:val="bullet"/>
+      <w:lvlText w:val=""/>
+      <w:lvlJc w:val="left"/>
+      <w:pPr>
+        <w:ind w:left="720" w:hanging="360"/>
+      </w:pPr>
+      <w:rPr>
+        <w:rFonts w:ascii="Symbol" w:hAnsi="Symbol" w:hint="default"/>
+      </w:rPr>
+    </w:lvl>
+    <w:lvl w:ilvl="1" w:tplc="04070003" w:tentative="1">
+      <w:start w:val="1"/>
+      <w:numFmt w:val="bullet"/>
+      <w:lvlText w:val="o"/>
+      <w:lvlJc w:val="left"/>
+      <w:pPr>
+        <w:ind w:left="1440" w:hanging="360"/>
+      </w:pPr>
+      <w:rPr>
+        <w:rFonts w:ascii="Courier New" w:hAnsi="Courier New" w:cs="Courier New" w:hint="default"/>
+      </w:rPr>
+    </w:lvl>
+    <w:lvl w:ilvl="2" w:tplc="04070005" w:tentative="1">
+      <w:start w:val="1"/>
+      <w:numFmt w:val="bullet"/>
+      <w:lvlText w:val=""/>
+      <w:lvlJc w:val="left"/>
+      <w:pPr>
+        <w:ind w:left="2160" w:hanging="360"/>
+      </w:pPr>
+      <w:rPr>
+        <w:rFonts w:ascii="Wingdings" w:hAnsi="Wingdings" w:hint="default"/>
+      </w:rPr>
+    </w:lvl>
+    <w:lvl w:ilvl="3" w:tplc="04070001" w:tentative="1">
+      <w:start w:val="1"/>
+      <w:numFmt w:val="bullet"/>
+      <w:lvlText w:val=""/>
+      <w:lvlJc w:val="left"/>
+      <w:pPr>
+        <w:ind w:left="2880" w:hanging="360"/>
+      </w:pPr>
+      <w:rPr>
+        <w:rFonts w:ascii="Symbol" w:hAnsi="Symbol" w:hint="default"/>
+      </w:rPr>
+    </w:lvl>
+    <w:lvl w:ilvl="4" w:tplc="04070003" w:tentative="1">
+      <w:start w:val="1"/>
+      <w:numFmt w:val="bullet"/>
+      <w:lvlText w:val="o"/>
+      <w:lvlJc w:val="left"/>
+      <w:pPr>
+        <w:ind w:left="3600" w:hanging="360"/>
+      </w:pPr>
+      <w:rPr>
+        <w:rFonts w:ascii="Courier New" w:hAnsi="Courier New" w:cs="Courier New" w:hint="default"/>
+      </w:rPr>
+    </w:lvl>
+    <w:lvl w:ilvl="5" w:tplc="04070005" w:tentative="1">
+      <w:start w:val="1"/>
+      <w:numFmt w:val="bullet"/>
+      <w:lvlText w:val=""/>
+      <w:lvlJc w:val="left"/>
+      <w:pPr>
+        <w:ind w:left="4320" w:hanging="360"/>
+      </w:pPr>
+      <w:rPr>
+        <w:rFonts w:ascii="Wingdings" w:hAnsi="Wingdings" w:hint="default"/>
+      </w:rPr>
+    </w:lvl>
+    <w:lvl w:ilvl="6" w:tplc="04070001" w:tentative="1">
+      <w:start w:val="1"/>
+      <w:numFmt w:val="bullet"/>
+      <w:lvlText w:val=""/>
+      <w:lvlJc w:val="left"/>
+      <w:pPr>
+        <w:ind w:left="5040" w:hanging="360"/>
+      </w:pPr>
+      <w:rPr>
+        <w:rFonts w:ascii="Symbol" w:hAnsi="Symbol" w:hint="default"/>
+      </w:rPr>
+    </w:lvl>
+    <w:lvl w:ilvl="7" w:tplc="04070003" w:tentative="1">
+      <w:start w:val="1"/>
+      <w:numFmt w:val="bullet"/>
+      <w:lvlText w:val="o"/>
+      <w:lvlJc w:val="left"/>
+      <w:pPr>
+        <w:ind w:left="5760" w:hanging="360"/>
+      </w:pPr>
+      <w:rPr>
+        <w:rFonts w:ascii="Courier New" w:hAnsi="Courier New" w:cs="Courier New" w:hint="default"/>
+      </w:rPr>
+    </w:lvl>
+    <w:lvl w:ilvl="8" w:tplc="04070005" w:tentative="1">
+      <w:start w:val="1"/>
+      <w:numFmt w:val="bullet"/>
+      <w:lvlText w:val=""/>
+      <w:lvlJc w:val="left"/>
+      <w:pPr>
+        <w:ind w:left="6480" w:hanging="360"/>
+      </w:pPr>
+      <w:rPr>
+        <w:rFonts w:ascii="Wingdings" w:hAnsi="Wingdings" w:hint="default"/>
+      </w:rPr>
+    </w:lvl>
+  </w:abstractNum>
+  <w:abstractNum w:abstractNumId="9">
+    <w:nsid w:val="56F35EDC"/>
+    <w:multiLevelType w:val="hybridMultilevel"/>
+    <w:tmpl w:val="BE1271D8"/>
+    <w:lvl w:ilvl="0" w:tplc="04070001">
+      <w:start w:val="1"/>
+      <w:numFmt w:val="bullet"/>
+      <w:lvlText w:val=""/>
+      <w:lvlJc w:val="left"/>
+      <w:pPr>
+        <w:ind w:left="720" w:hanging="360"/>
+      </w:pPr>
+      <w:rPr>
+        <w:rFonts w:ascii="Symbol" w:hAnsi="Symbol" w:hint="default"/>
+      </w:rPr>
+    </w:lvl>
+    <w:lvl w:ilvl="1" w:tplc="04070003" w:tentative="1">
+      <w:start w:val="1"/>
+      <w:numFmt w:val="bullet"/>
+      <w:lvlText w:val="o"/>
+      <w:lvlJc w:val="left"/>
+      <w:pPr>
+        <w:ind w:left="1440" w:hanging="360"/>
+      </w:pPr>
+      <w:rPr>
+        <w:rFonts w:ascii="Courier New" w:hAnsi="Courier New" w:cs="Courier New" w:hint="default"/>
+      </w:rPr>
+    </w:lvl>
+    <w:lvl w:ilvl="2" w:tplc="04070005" w:tentative="1">
+      <w:start w:val="1"/>
+      <w:numFmt w:val="bullet"/>
+      <w:lvlText w:val=""/>
+      <w:lvlJc w:val="left"/>
+      <w:pPr>
+        <w:ind w:left="2160" w:hanging="360"/>
+      </w:pPr>
+      <w:rPr>
+        <w:rFonts w:ascii="Wingdings" w:hAnsi="Wingdings" w:hint="default"/>
+      </w:rPr>
+    </w:lvl>
+    <w:lvl w:ilvl="3" w:tplc="04070001" w:tentative="1">
+      <w:start w:val="1"/>
+      <w:numFmt w:val="bullet"/>
+      <w:lvlText w:val=""/>
+      <w:lvlJc w:val="left"/>
+      <w:pPr>
+        <w:ind w:left="2880" w:hanging="360"/>
+      </w:pPr>
+      <w:rPr>
+        <w:rFonts w:ascii="Symbol" w:hAnsi="Symbol" w:hint="default"/>
+      </w:rPr>
+    </w:lvl>
+    <w:lvl w:ilvl="4" w:tplc="04070003" w:tentative="1">
+      <w:start w:val="1"/>
+      <w:numFmt w:val="bullet"/>
+      <w:lvlText w:val="o"/>
+      <w:lvlJc w:val="left"/>
+      <w:pPr>
+        <w:ind w:left="3600" w:hanging="360"/>
+      </w:pPr>
+      <w:rPr>
+        <w:rFonts w:ascii="Courier New" w:hAnsi="Courier New" w:cs="Courier New" w:hint="default"/>
+      </w:rPr>
+    </w:lvl>
+    <w:lvl w:ilvl="5" w:tplc="04070005" w:tentative="1">
+      <w:start w:val="1"/>
+      <w:numFmt w:val="bullet"/>
+      <w:lvlText w:val=""/>
+      <w:lvlJc w:val="left"/>
+      <w:pPr>
+        <w:ind w:left="4320" w:hanging="360"/>
+      </w:pPr>
+      <w:rPr>
+        <w:rFonts w:ascii="Wingdings" w:hAnsi="Wingdings" w:hint="default"/>
+      </w:rPr>
+    </w:lvl>
+    <w:lvl w:ilvl="6" w:tplc="04070001" w:tentative="1">
+      <w:start w:val="1"/>
+      <w:numFmt w:val="bullet"/>
+      <w:lvlText w:val=""/>
+      <w:lvlJc w:val="left"/>
+      <w:pPr>
+        <w:ind w:left="5040" w:hanging="360"/>
+      </w:pPr>
+      <w:rPr>
+        <w:rFonts w:ascii="Symbol" w:hAnsi="Symbol" w:hint="default"/>
+      </w:rPr>
+    </w:lvl>
+    <w:lvl w:ilvl="7" w:tplc="04070003" w:tentative="1">
+      <w:start w:val="1"/>
+      <w:numFmt w:val="bullet"/>
+      <w:lvlText w:val="o"/>
+      <w:lvlJc w:val="left"/>
+      <w:pPr>
+        <w:ind w:left="5760" w:hanging="360"/>
+      </w:pPr>
+      <w:rPr>
+        <w:rFonts w:ascii="Courier New" w:hAnsi="Courier New" w:cs="Courier New" w:hint="default"/>
+      </w:rPr>
+    </w:lvl>
+    <w:lvl w:ilvl="8" w:tplc="04070005" w:tentative="1">
+      <w:start w:val="1"/>
+      <w:numFmt w:val="bullet"/>
+      <w:lvlText w:val=""/>
+      <w:lvlJc w:val="left"/>
+      <w:pPr>
+        <w:ind w:left="6480" w:hanging="360"/>
+      </w:pPr>
+      <w:rPr>
+        <w:rFonts w:ascii="Wingdings" w:hAnsi="Wingdings" w:hint="default"/>
+      </w:rPr>
+    </w:lvl>
+  </w:abstractNum>
+  <w:abstractNum w:abstractNumId="10">
+    <w:nsid w:val="7498330B"/>
+    <w:multiLevelType w:val="hybridMultilevel"/>
+    <w:tmpl w:val="0F28B160"/>
+    <w:lvl w:ilvl="0" w:tplc="64161B50">
+      <w:start w:val="3"/>
+      <w:numFmt w:val="bullet"/>
+      <w:lvlText w:val="-"/>
+      <w:lvlJc w:val="left"/>
+      <w:pPr>
+        <w:ind w:left="720" w:hanging="360"/>
+      </w:pPr>
+      <w:rPr>
+        <w:rFonts w:ascii="Arial" w:eastAsia="Arial" w:hAnsi="Arial" w:cs="Arial" w:hint="default"/>
+      </w:rPr>
+    </w:lvl>
+    <w:lvl w:ilvl="1" w:tplc="04070003" w:tentative="1">
       <w:start w:val="1"/>
       <w:numFmt w:val="bullet"/>
       <w:lvlText w:val="o"/>
@@ -3657,7 +4545,22 @@
     <w:abstractNumId w:val="4"/>
   </w:num>
   <w:num w:numId="6">
+    <w:abstractNumId w:val="7"/>
+  </w:num>
+  <w:num w:numId="7">
     <w:abstractNumId w:val="5"/>
+  </w:num>
+  <w:num w:numId="8">
+    <w:abstractNumId w:val="8"/>
+  </w:num>
+  <w:num w:numId="9">
+    <w:abstractNumId w:val="9"/>
+  </w:num>
+  <w:num w:numId="10">
+    <w:abstractNumId w:val="6"/>
+  </w:num>
+  <w:num w:numId="11">
+    <w:abstractNumId w:val="10"/>
   </w:num>
 </w:numbering>
 </file>
@@ -4637,4 +5540,16 @@
   <a:objectDefaults/>
   <a:extraClrSchemeLst/>
 </a:theme>
+</file>
+
+<file path=customXml/item1.xml><?xml version="1.0" encoding="utf-8"?>
+<b:Sources xmlns:b="http://schemas.openxmlformats.org/officeDocument/2006/bibliography" xmlns="http://schemas.openxmlformats.org/officeDocument/2006/bibliography" SelectedStyle="\APA.XSL" StyleName="APA"/>
+</file>
+
+<file path=customXml/itemProps1.xml><?xml version="1.0" encoding="utf-8"?>
+<ds:datastoreItem xmlns:ds="http://schemas.openxmlformats.org/officeDocument/2006/customXml" ds:itemID="{1C6FD6D0-982F-45A8-AE53-33DBDB3240F6}">
+  <ds:schemaRefs>
+    <ds:schemaRef ds:uri="http://schemas.openxmlformats.org/officeDocument/2006/bibliography"/>
+  </ds:schemaRefs>
+</ds:datastoreItem>
 </file>
</xml_diff>